<commit_message>
Analizando el planteamiento del problema
</commit_message>
<xml_diff>
--- a/Analisis Parcial 1.docx
+++ b/Analisis Parcial 1.docx
@@ -27,11 +27,6 @@
       <w:r>
         <w:t>.</w:t>
       </w:r>
-    </w:p>
-    <w:p>
-      <w:pPr>
-        <w:jc w:val="both"/>
-      </w:pPr>
     </w:p>
     <w:p>
       <w:pPr>
@@ -95,13 +90,53 @@
         <w:jc w:val="both"/>
       </w:pPr>
       <w:r>
-        <w:t>Para que el disparo defensivo DD sea efectivo, para un instante de tiempo tD, la posición (xD, yD)</w:t>
-      </w:r>
-      <w:r>
-        <w:t xml:space="preserve"> </w:t>
-      </w:r>
-      <w:r>
-        <w:t>de DD, debe estar a no más de 0, 025d, de la posición (xO, yO) de la bala ofensiva DO, en el mismo</w:t>
+        <w:t xml:space="preserve">Para que el disparo defensivo DD sea efectivo, para un instante de tiempo </w:t>
+      </w:r>
+      <w:proofErr w:type="spellStart"/>
+      <w:r>
+        <w:t>tD</w:t>
+      </w:r>
+      <w:proofErr w:type="spellEnd"/>
+      <w:r>
+        <w:t>, la posición (</w:t>
+      </w:r>
+      <w:proofErr w:type="spellStart"/>
+      <w:r>
+        <w:t>xD</w:t>
+      </w:r>
+      <w:proofErr w:type="spellEnd"/>
+      <w:r>
+        <w:t xml:space="preserve">, </w:t>
+      </w:r>
+      <w:proofErr w:type="spellStart"/>
+      <w:r>
+        <w:t>yD</w:t>
+      </w:r>
+      <w:proofErr w:type="spellEnd"/>
+      <w:r>
+        <w:t>)</w:t>
+      </w:r>
+      <w:r>
+        <w:t xml:space="preserve"> </w:t>
+      </w:r>
+      <w:r>
+        <w:t>de DD, debe estar a no más de 0, 025d, de la posición (</w:t>
+      </w:r>
+      <w:proofErr w:type="spellStart"/>
+      <w:r>
+        <w:t>xO</w:t>
+      </w:r>
+      <w:proofErr w:type="spellEnd"/>
+      <w:r>
+        <w:t xml:space="preserve">, </w:t>
+      </w:r>
+      <w:proofErr w:type="spellStart"/>
+      <w:r>
+        <w:t>yO</w:t>
+      </w:r>
+      <w:proofErr w:type="spellEnd"/>
+      <w:r>
+        <w:t>) de la bala ofensiva DO, en el mismo</w:t>
       </w:r>
       <w:r>
         <w:t xml:space="preserve"> </w:t>
@@ -119,7 +154,23 @@
         <w:t>corresponde</w:t>
       </w:r>
       <w:r>
-        <w:t xml:space="preserve"> a todo lo que se encuentre dentro de círculo con centro (xD, yD) y radio</w:t>
+        <w:t xml:space="preserve"> a todo lo que se encuentre dentro de círculo con centro (</w:t>
+      </w:r>
+      <w:proofErr w:type="spellStart"/>
+      <w:r>
+        <w:t>xD</w:t>
+      </w:r>
+      <w:proofErr w:type="spellEnd"/>
+      <w:r>
+        <w:t xml:space="preserve">, </w:t>
+      </w:r>
+      <w:proofErr w:type="spellStart"/>
+      <w:r>
+        <w:t>yD</w:t>
+      </w:r>
+      <w:proofErr w:type="spellEnd"/>
+      <w:r>
+        <w:t>) y radio</w:t>
       </w:r>
       <w:r>
         <w:t xml:space="preserve"> </w:t>
@@ -139,7 +190,23 @@
         <w:t xml:space="preserve"> </w:t>
       </w:r>
       <w:r>
-        <w:t>dentro a una distancia de 0,05d. El rango de destrucción de DO corresponde a todo lo que se encuentre dentro de un círculo con centro en (xO, yO) y radio 0,05d.</w:t>
+        <w:t>dentro a una distancia de 0,05d. El rango de destrucción de DO corresponde a todo lo que se encuentre dentro de un círculo con centro en (</w:t>
+      </w:r>
+      <w:proofErr w:type="spellStart"/>
+      <w:r>
+        <w:t>xO</w:t>
+      </w:r>
+      <w:proofErr w:type="spellEnd"/>
+      <w:r>
+        <w:t xml:space="preserve">, </w:t>
+      </w:r>
+      <w:proofErr w:type="spellStart"/>
+      <w:r>
+        <w:t>yO</w:t>
+      </w:r>
+      <w:proofErr w:type="spellEnd"/>
+      <w:r>
+        <w:t>) y radio 0,05d.</w:t>
       </w:r>
       <w:r>
         <w:t xml:space="preserve"> </w:t>
@@ -219,36 +286,33 @@
         <w:t xml:space="preserve"> </w:t>
       </w:r>
       <w:r>
-        <w:t xml:space="preserve">cuales se puede ver comprometido el cañón de su cliente, es decir deberá simular disparos enemigos </w:t>
-      </w:r>
+        <w:t xml:space="preserve">cuales se puede ver comprometido el cañón de su cliente, es decir deberá simular disparos enemigos efectivos y </w:t>
+      </w:r>
+      <w:r>
+        <w:t>proporcionar</w:t>
+      </w:r>
+      <w:r>
+        <w:t>, al menos tres conjuntos de parámetros con los cuales defenderse. Se</w:t>
+      </w:r>
+      <w:r>
+        <w:t xml:space="preserve"> </w:t>
+      </w:r>
+      <w:r>
+        <w:t xml:space="preserve">insiste en que la defensa no puede causar daños al </w:t>
+      </w:r>
+      <w:r>
+        <w:t>cañón</w:t>
+      </w:r>
+      <w:r>
+        <w:t xml:space="preserve"> enemigo.</w:t>
+      </w:r>
+    </w:p>
+    <w:p>
+      <w:pPr>
+        <w:jc w:val="both"/>
+      </w:pPr>
       <w:r>
         <w:lastRenderedPageBreak/>
-        <w:t xml:space="preserve">efectivos y </w:t>
-      </w:r>
-      <w:r>
-        <w:t>proporcionar</w:t>
-      </w:r>
-      <w:r>
-        <w:t>, al menos tres conjuntos de parámetros con los cuales defenderse. Se</w:t>
-      </w:r>
-      <w:r>
-        <w:t xml:space="preserve"> </w:t>
-      </w:r>
-      <w:r>
-        <w:t xml:space="preserve">insiste en que la defensa no puede causar daños al </w:t>
-      </w:r>
-      <w:r>
-        <w:t>cañón</w:t>
-      </w:r>
-      <w:r>
-        <w:t xml:space="preserve"> enemigo.</w:t>
-      </w:r>
-    </w:p>
-    <w:p>
-      <w:pPr>
-        <w:jc w:val="both"/>
-      </w:pPr>
-      <w:r>
         <w:t>Para realizar la simulación varíe los parámetros de disparo, usando las variables indicadas en</w:t>
       </w:r>
       <w:r>
@@ -355,7 +419,15 @@
         <w:t xml:space="preserve"> </w:t>
       </w:r>
       <w:r>
-        <w:t>indicar la distancia en x y y recorrida, por cada una de las balas implicadas, hasta el momento de</w:t>
+        <w:t xml:space="preserve">indicar la distancia en x y </w:t>
+      </w:r>
+      <w:proofErr w:type="spellStart"/>
+      <w:r>
+        <w:t>y</w:t>
+      </w:r>
+      <w:proofErr w:type="spellEnd"/>
+      <w:r>
+        <w:t xml:space="preserve"> recorrida, por cada una de las balas implicadas, hasta el momento de</w:t>
       </w:r>
       <w:r>
         <w:t xml:space="preserve"> </w:t>
@@ -375,6 +447,242 @@
       <w:r>
         <w:t>disparo defensivo</w:t>
       </w:r>
+      <w:r>
+        <w:t>.</w:t>
+      </w:r>
+    </w:p>
+    <w:p>
+      <w:pPr>
+        <w:jc w:val="both"/>
+      </w:pPr>
+    </w:p>
+    <w:p>
+      <w:pPr>
+        <w:jc w:val="both"/>
+        <w:rPr>
+          <w:b/>
+          <w:bCs/>
+          <w:u w:val="single"/>
+        </w:rPr>
+      </w:pPr>
+      <w:r>
+        <w:rPr>
+          <w:b/>
+          <w:bCs/>
+          <w:u w:val="single"/>
+        </w:rPr>
+        <w:t>Planteamiento de solución</w:t>
+      </w:r>
+    </w:p>
+    <w:p>
+      <w:pPr>
+        <w:jc w:val="both"/>
+      </w:pPr>
+      <w:r>
+        <w:t xml:space="preserve">Por la figura se determina que cañón </w:t>
+      </w:r>
+      <w:r>
+        <w:rPr>
+          <w:b/>
+          <w:bCs/>
+        </w:rPr>
+        <w:t>O</w:t>
+      </w:r>
+      <w:r>
+        <w:rPr>
+          <w:b/>
+          <w:bCs/>
+        </w:rPr>
+        <w:t>fensivo (O)</w:t>
+      </w:r>
+      <w:r>
+        <w:t xml:space="preserve"> se encuentra en posición </w:t>
+      </w:r>
+      <w:r>
+        <w:t>(</w:t>
+      </w:r>
+      <w:r>
+        <w:t>0,</w:t>
+      </w:r>
+      <w:r>
+        <w:t>H</w:t>
+      </w:r>
+      <w:r>
+        <w:t>0</w:t>
+      </w:r>
+      <w:r>
+        <w:t>)</w:t>
+      </w:r>
+      <w:r>
+        <w:t xml:space="preserve"> y el cañón </w:t>
+      </w:r>
+      <w:r>
+        <w:rPr>
+          <w:b/>
+          <w:bCs/>
+        </w:rPr>
+        <w:t>D</w:t>
+      </w:r>
+      <w:r>
+        <w:rPr>
+          <w:b/>
+          <w:bCs/>
+        </w:rPr>
+        <w:t>efensivo (D)</w:t>
+      </w:r>
+      <w:r>
+        <w:t xml:space="preserve"> se encuentra a una distancia en x de </w:t>
+      </w:r>
+      <w:r>
+        <w:rPr>
+          <w:b/>
+          <w:bCs/>
+        </w:rPr>
+        <w:t>d</w:t>
+      </w:r>
+      <w:r>
+        <w:t>, posición (</w:t>
+      </w:r>
+      <w:proofErr w:type="spellStart"/>
+      <w:r>
+        <w:t>d,HD</w:t>
+      </w:r>
+      <w:proofErr w:type="spellEnd"/>
+      <w:r>
+        <w:t>).</w:t>
+      </w:r>
+    </w:p>
+    <w:p>
+      <w:pPr>
+        <w:jc w:val="both"/>
+      </w:pPr>
+      <w:r>
+        <w:t>Se debe calcular las distancias en x</w:t>
+      </w:r>
+      <w:r>
+        <w:t xml:space="preserve"> de los disparos teniendo en cuenta</w:t>
+      </w:r>
+      <w:r>
+        <w:t xml:space="preserve"> las fórmulas MRU y MRUA para determinar la posición final de cada bala desde cada cañón.</w:t>
+      </w:r>
+    </w:p>
+    <w:p>
+      <w:pPr>
+        <w:jc w:val="both"/>
+      </w:pPr>
+      <w:r>
+        <w:t>Para catalogar disparos efectivos estos deben:</w:t>
+      </w:r>
+    </w:p>
+    <w:p>
+      <w:pPr>
+        <w:pStyle w:val="Prrafodelista"/>
+        <w:numPr>
+          <w:ilvl w:val="0"/>
+          <w:numId w:val="3"/>
+        </w:numPr>
+        <w:jc w:val="both"/>
+      </w:pPr>
+      <w:r>
+        <w:t>Para Disparos D, no más de 0.025d por su rango de destrucción</w:t>
+      </w:r>
+    </w:p>
+    <w:p>
+      <w:pPr>
+        <w:pStyle w:val="Prrafodelista"/>
+        <w:numPr>
+          <w:ilvl w:val="0"/>
+          <w:numId w:val="3"/>
+        </w:numPr>
+        <w:jc w:val="both"/>
+      </w:pPr>
+      <w:r>
+        <w:t>Para Disparos O, no más de 0.05d por su rango</w:t>
+      </w:r>
+    </w:p>
+    <w:p>
+      <w:pPr>
+        <w:jc w:val="both"/>
+      </w:pPr>
+      <w:r>
+        <w:t>Se recibe información de un disparo Do, pero llega 2 segundo después, por lo cual se debe calcular también el tiempo que se demora en llegar el disparo a su destino final en X, además informa los parámetros del disparo (ángulo y velocidad inicial).</w:t>
+      </w:r>
+    </w:p>
+    <w:p>
+      <w:pPr>
+        <w:jc w:val="both"/>
+      </w:pPr>
+      <w:r>
+        <w:t>Solo se hará disparo D si el DO puede dañar su cañón.</w:t>
+      </w:r>
+    </w:p>
+    <w:p>
+      <w:pPr>
+        <w:jc w:val="both"/>
+      </w:pPr>
+    </w:p>
+    <w:p>
+      <w:pPr>
+        <w:jc w:val="both"/>
+        <w:rPr>
+          <w:b/>
+          <w:bCs/>
+        </w:rPr>
+      </w:pPr>
+      <w:r>
+        <w:rPr>
+          <w:b/>
+          <w:bCs/>
+        </w:rPr>
+        <w:t>La solución debe:</w:t>
+      </w:r>
+    </w:p>
+    <w:p>
+      <w:pPr>
+        <w:jc w:val="both"/>
+      </w:pPr>
+      <w:r>
+        <w:t xml:space="preserve">Recibir la información del enemigo (coordenadas </w:t>
+      </w:r>
+      <w:proofErr w:type="spellStart"/>
+      <w:r>
+        <w:t>x,y</w:t>
+      </w:r>
+      <w:proofErr w:type="spellEnd"/>
+      <w:r>
+        <w:t xml:space="preserve">) </w:t>
+      </w:r>
+      <w:r>
+        <w:rPr>
+          <w:b/>
+          <w:bCs/>
+        </w:rPr>
+        <w:t>O</w:t>
+      </w:r>
+      <w:r>
+        <w:t xml:space="preserve"> se calcule disparos Defensivos efectivos que no dañe cañón propio ni el del enemigo. Hay un tiempo adicional de 0.5 segundos para efectuar el disparo. </w:t>
+      </w:r>
+    </w:p>
+    <w:p>
+      <w:pPr>
+        <w:jc w:val="both"/>
+      </w:pPr>
+      <w:r>
+        <w:t>Se requieren simular disparos ofensivos que dañen cañón defensivo, disparos defensivos que dañen el ofensivo, dado que disp</w:t>
+      </w:r>
+      <w:r>
+        <w:t>aro ofensivo generar disparos defensivos que impidan que el cañón sea destruido e igual para un disparo defensivo.</w:t>
+      </w:r>
+    </w:p>
+    <w:p>
+      <w:pPr>
+        <w:jc w:val="both"/>
+      </w:pPr>
+    </w:p>
+    <w:p>
+      <w:pPr>
+        <w:jc w:val="both"/>
+      </w:pPr>
     </w:p>
     <w:p>
       <w:pPr>
@@ -480,6 +788,119 @@
     </w:lvl>
   </w:abstractNum>
   <w:abstractNum w:abstractNumId="1" w15:restartNumberingAfterBreak="0">
+    <w:nsid w:val="4D8E02F8"/>
+    <w:multiLevelType w:val="hybridMultilevel"/>
+    <w:tmpl w:val="26EED3BA"/>
+    <w:lvl w:ilvl="0" w:tplc="C8E6C572">
+      <w:start w:val="4"/>
+      <w:numFmt w:val="bullet"/>
+      <w:lvlText w:val="-"/>
+      <w:lvlJc w:val="left"/>
+      <w:pPr>
+        <w:ind w:left="720" w:hanging="360"/>
+      </w:pPr>
+      <w:rPr>
+        <w:rFonts w:ascii="Calibri" w:eastAsiaTheme="minorHAnsi" w:hAnsi="Calibri" w:cs="Calibri" w:hint="default"/>
+      </w:rPr>
+    </w:lvl>
+    <w:lvl w:ilvl="1" w:tplc="240A0003" w:tentative="1">
+      <w:start w:val="1"/>
+      <w:numFmt w:val="bullet"/>
+      <w:lvlText w:val="o"/>
+      <w:lvlJc w:val="left"/>
+      <w:pPr>
+        <w:ind w:left="1440" w:hanging="360"/>
+      </w:pPr>
+      <w:rPr>
+        <w:rFonts w:ascii="Courier New" w:hAnsi="Courier New" w:cs="Courier New" w:hint="default"/>
+      </w:rPr>
+    </w:lvl>
+    <w:lvl w:ilvl="2" w:tplc="240A0005" w:tentative="1">
+      <w:start w:val="1"/>
+      <w:numFmt w:val="bullet"/>
+      <w:lvlText w:val=""/>
+      <w:lvlJc w:val="left"/>
+      <w:pPr>
+        <w:ind w:left="2160" w:hanging="360"/>
+      </w:pPr>
+      <w:rPr>
+        <w:rFonts w:ascii="Wingdings" w:hAnsi="Wingdings" w:hint="default"/>
+      </w:rPr>
+    </w:lvl>
+    <w:lvl w:ilvl="3" w:tplc="240A0001" w:tentative="1">
+      <w:start w:val="1"/>
+      <w:numFmt w:val="bullet"/>
+      <w:lvlText w:val=""/>
+      <w:lvlJc w:val="left"/>
+      <w:pPr>
+        <w:ind w:left="2880" w:hanging="360"/>
+      </w:pPr>
+      <w:rPr>
+        <w:rFonts w:ascii="Symbol" w:hAnsi="Symbol" w:hint="default"/>
+      </w:rPr>
+    </w:lvl>
+    <w:lvl w:ilvl="4" w:tplc="240A0003" w:tentative="1">
+      <w:start w:val="1"/>
+      <w:numFmt w:val="bullet"/>
+      <w:lvlText w:val="o"/>
+      <w:lvlJc w:val="left"/>
+      <w:pPr>
+        <w:ind w:left="3600" w:hanging="360"/>
+      </w:pPr>
+      <w:rPr>
+        <w:rFonts w:ascii="Courier New" w:hAnsi="Courier New" w:cs="Courier New" w:hint="default"/>
+      </w:rPr>
+    </w:lvl>
+    <w:lvl w:ilvl="5" w:tplc="240A0005" w:tentative="1">
+      <w:start w:val="1"/>
+      <w:numFmt w:val="bullet"/>
+      <w:lvlText w:val=""/>
+      <w:lvlJc w:val="left"/>
+      <w:pPr>
+        <w:ind w:left="4320" w:hanging="360"/>
+      </w:pPr>
+      <w:rPr>
+        <w:rFonts w:ascii="Wingdings" w:hAnsi="Wingdings" w:hint="default"/>
+      </w:rPr>
+    </w:lvl>
+    <w:lvl w:ilvl="6" w:tplc="240A0001" w:tentative="1">
+      <w:start w:val="1"/>
+      <w:numFmt w:val="bullet"/>
+      <w:lvlText w:val=""/>
+      <w:lvlJc w:val="left"/>
+      <w:pPr>
+        <w:ind w:left="5040" w:hanging="360"/>
+      </w:pPr>
+      <w:rPr>
+        <w:rFonts w:ascii="Symbol" w:hAnsi="Symbol" w:hint="default"/>
+      </w:rPr>
+    </w:lvl>
+    <w:lvl w:ilvl="7" w:tplc="240A0003" w:tentative="1">
+      <w:start w:val="1"/>
+      <w:numFmt w:val="bullet"/>
+      <w:lvlText w:val="o"/>
+      <w:lvlJc w:val="left"/>
+      <w:pPr>
+        <w:ind w:left="5760" w:hanging="360"/>
+      </w:pPr>
+      <w:rPr>
+        <w:rFonts w:ascii="Courier New" w:hAnsi="Courier New" w:cs="Courier New" w:hint="default"/>
+      </w:rPr>
+    </w:lvl>
+    <w:lvl w:ilvl="8" w:tplc="240A0005" w:tentative="1">
+      <w:start w:val="1"/>
+      <w:numFmt w:val="bullet"/>
+      <w:lvlText w:val=""/>
+      <w:lvlJc w:val="left"/>
+      <w:pPr>
+        <w:ind w:left="6480" w:hanging="360"/>
+      </w:pPr>
+      <w:rPr>
+        <w:rFonts w:ascii="Wingdings" w:hAnsi="Wingdings" w:hint="default"/>
+      </w:rPr>
+    </w:lvl>
+  </w:abstractNum>
+  <w:abstractNum w:abstractNumId="2" w15:restartNumberingAfterBreak="0">
     <w:nsid w:val="6C2F0511"/>
     <w:multiLevelType w:val="hybridMultilevel"/>
     <w:tmpl w:val="A8E04620"/>
@@ -572,6 +993,9 @@
     <w:abstractNumId w:val="0"/>
   </w:num>
   <w:num w:numId="2">
+    <w:abstractNumId w:val="2"/>
+  </w:num>
+  <w:num w:numId="3">
     <w:abstractNumId w:val="1"/>
   </w:num>
 </w:numbering>

</xml_diff>

<commit_message>
Analisis disparo defensivo y formulas de tiempo
</commit_message>
<xml_diff>
--- a/Analisis Parcial 1.docx
+++ b/Analisis Parcial 1.docx
@@ -90,13 +90,53 @@
         <w:jc w:val="both"/>
       </w:pPr>
       <w:r>
-        <w:t>Para que el disparo defensivo DD sea efectivo, para un instante de tiempo tD, la posición (xD, yD)</w:t>
-      </w:r>
-      <w:r>
-        <w:t xml:space="preserve"> </w:t>
-      </w:r>
-      <w:r>
-        <w:t>de DD, debe estar a no más de 0, 025d, de la posición (xO, yO) de la bala ofensiva DO, en el mismo</w:t>
+        <w:t xml:space="preserve">Para que el disparo defensivo DD sea efectivo, para un instante de tiempo </w:t>
+      </w:r>
+      <w:proofErr w:type="spellStart"/>
+      <w:r>
+        <w:t>tD</w:t>
+      </w:r>
+      <w:proofErr w:type="spellEnd"/>
+      <w:r>
+        <w:t>, la posición (</w:t>
+      </w:r>
+      <w:proofErr w:type="spellStart"/>
+      <w:r>
+        <w:t>xD</w:t>
+      </w:r>
+      <w:proofErr w:type="spellEnd"/>
+      <w:r>
+        <w:t xml:space="preserve">, </w:t>
+      </w:r>
+      <w:proofErr w:type="spellStart"/>
+      <w:r>
+        <w:t>yD</w:t>
+      </w:r>
+      <w:proofErr w:type="spellEnd"/>
+      <w:r>
+        <w:t>)</w:t>
+      </w:r>
+      <w:r>
+        <w:t xml:space="preserve"> </w:t>
+      </w:r>
+      <w:r>
+        <w:t>de DD, debe estar a no más de 0, 025d, de la posición (</w:t>
+      </w:r>
+      <w:proofErr w:type="spellStart"/>
+      <w:r>
+        <w:t>xO</w:t>
+      </w:r>
+      <w:proofErr w:type="spellEnd"/>
+      <w:r>
+        <w:t xml:space="preserve">, </w:t>
+      </w:r>
+      <w:proofErr w:type="spellStart"/>
+      <w:r>
+        <w:t>yO</w:t>
+      </w:r>
+      <w:proofErr w:type="spellEnd"/>
+      <w:r>
+        <w:t>) de la bala ofensiva DO, en el mismo</w:t>
       </w:r>
       <w:r>
         <w:t xml:space="preserve"> </w:t>
@@ -114,7 +154,23 @@
         <w:t>corresponde</w:t>
       </w:r>
       <w:r>
-        <w:t xml:space="preserve"> a todo lo que se encuentre dentro de círculo con centro (xD, yD) y radio</w:t>
+        <w:t xml:space="preserve"> a todo lo que se encuentre dentro de círculo con centro (</w:t>
+      </w:r>
+      <w:proofErr w:type="spellStart"/>
+      <w:r>
+        <w:t>xD</w:t>
+      </w:r>
+      <w:proofErr w:type="spellEnd"/>
+      <w:r>
+        <w:t xml:space="preserve">, </w:t>
+      </w:r>
+      <w:proofErr w:type="spellStart"/>
+      <w:r>
+        <w:t>yD</w:t>
+      </w:r>
+      <w:proofErr w:type="spellEnd"/>
+      <w:r>
+        <w:t>) y radio</w:t>
       </w:r>
       <w:r>
         <w:t xml:space="preserve"> </w:t>
@@ -134,18 +190,42 @@
         <w:t xml:space="preserve"> </w:t>
       </w:r>
       <w:r>
-        <w:t>dentro a una distancia de 0,05d. El rango de destrucción de DO corresponde a todo lo que se encuentre dentro de un círculo con centro en (xO, yO) y radio 0,05d.</w:t>
-      </w:r>
-      <w:r>
-        <w:t xml:space="preserve"> </w:t>
-      </w:r>
-    </w:p>
-    <w:p>
-      <w:pPr>
-        <w:jc w:val="both"/>
-      </w:pPr>
-      <w:r>
-        <w:t>El frente defensivo tiene un infiltrado que notifica la ocurrencia de un disparo DO y además,</w:t>
+        <w:t>dentro a una distancia de 0,05d. El rango de destrucción de DO corresponde a todo lo que se encuentre dentro de un círculo con centro en (</w:t>
+      </w:r>
+      <w:proofErr w:type="spellStart"/>
+      <w:r>
+        <w:t>xO</w:t>
+      </w:r>
+      <w:proofErr w:type="spellEnd"/>
+      <w:r>
+        <w:t xml:space="preserve">, </w:t>
+      </w:r>
+      <w:proofErr w:type="spellStart"/>
+      <w:r>
+        <w:t>yO</w:t>
+      </w:r>
+      <w:proofErr w:type="spellEnd"/>
+      <w:r>
+        <w:t>) y radio 0,05d.</w:t>
+      </w:r>
+      <w:r>
+        <w:t xml:space="preserve"> </w:t>
+      </w:r>
+    </w:p>
+    <w:p>
+      <w:pPr>
+        <w:jc w:val="both"/>
+      </w:pPr>
+      <w:r>
+        <w:t xml:space="preserve">El frente defensivo tiene un infiltrado que notifica la ocurrencia de un disparo DO </w:t>
+      </w:r>
+      <w:proofErr w:type="gramStart"/>
+      <w:r>
+        <w:t>y</w:t>
+      </w:r>
+      <w:proofErr w:type="gramEnd"/>
+      <w:r>
+        <w:t xml:space="preserve"> además,</w:t>
       </w:r>
       <w:r>
         <w:t xml:space="preserve"> </w:t>
@@ -347,7 +427,15 @@
         <w:t xml:space="preserve"> </w:t>
       </w:r>
       <w:r>
-        <w:t>indicar la distancia en x y y recorrida, por cada una de las balas implicadas, hasta el momento de</w:t>
+        <w:t xml:space="preserve">indicar la distancia en x y </w:t>
+      </w:r>
+      <w:proofErr w:type="spellStart"/>
+      <w:r>
+        <w:t>y</w:t>
+      </w:r>
+      <w:proofErr w:type="spellEnd"/>
+      <w:r>
+        <w:t xml:space="preserve"> recorrida, por cada una de las balas implicadas, hasta el momento de</w:t>
       </w:r>
       <w:r>
         <w:t xml:space="preserve"> </w:t>
@@ -421,12 +509,14 @@
       <w:r>
         <w:t>(</w:t>
       </w:r>
+      <w:proofErr w:type="gramStart"/>
       <w:r>
         <w:t>0,</w:t>
       </w:r>
       <w:r>
         <w:t>H</w:t>
       </w:r>
+      <w:proofErr w:type="gramEnd"/>
       <w:r>
         <w:t>0</w:t>
       </w:r>
@@ -461,7 +551,15 @@
         <w:t>d</w:t>
       </w:r>
       <w:r>
-        <w:t>, posición (d,HD).</w:t>
+        <w:t>, posición (</w:t>
+      </w:r>
+      <w:proofErr w:type="spellStart"/>
+      <w:r>
+        <w:t>d,HD</w:t>
+      </w:r>
+      <w:proofErr w:type="spellEnd"/>
+      <w:r>
+        <w:t>).</w:t>
       </w:r>
     </w:p>
     <w:p>
@@ -554,7 +652,17 @@
         <w:jc w:val="both"/>
       </w:pPr>
       <w:r>
-        <w:t xml:space="preserve">Recibir la información del enemigo (coordenadas x,y) </w:t>
+        <w:t xml:space="preserve">Recibir la información del enemigo (coordenadas </w:t>
+      </w:r>
+      <w:proofErr w:type="spellStart"/>
+      <w:proofErr w:type="gramStart"/>
+      <w:r>
+        <w:t>x,y</w:t>
+      </w:r>
+      <w:proofErr w:type="spellEnd"/>
+      <w:proofErr w:type="gramEnd"/>
+      <w:r>
+        <w:t xml:space="preserve">) </w:t>
       </w:r>
       <w:r>
         <w:rPr>
@@ -653,7 +761,73 @@
     <w:p>
       <w:pPr>
         <w:jc w:val="both"/>
-      </w:pPr>
+        <w:rPr>
+          <w:b/>
+          <w:bCs/>
+          <w:u w:val="single"/>
+        </w:rPr>
+      </w:pPr>
+      <w:r>
+        <w:rPr>
+          <w:b/>
+          <w:bCs/>
+          <w:u w:val="single"/>
+        </w:rPr>
+        <w:t>Análisis Disparo defensivo</w:t>
+      </w:r>
+    </w:p>
+    <w:p>
+      <w:pPr>
+        <w:jc w:val="both"/>
+      </w:pPr>
+      <w:r>
+        <w:rPr>
+          <w:noProof/>
+        </w:rPr>
+        <w:lastRenderedPageBreak/>
+        <w:drawing>
+          <wp:inline distT="0" distB="0" distL="0" distR="0" wp14:anchorId="19605055" wp14:editId="06F8D7B3">
+            <wp:extent cx="5514975" cy="5724074"/>
+            <wp:effectExtent l="0" t="0" r="0" b="0"/>
+            <wp:docPr id="3" name="Imagen 3"/>
+            <wp:cNvGraphicFramePr>
+              <a:graphicFrameLocks xmlns:a="http://schemas.openxmlformats.org/drawingml/2006/main" noChangeAspect="1"/>
+            </wp:cNvGraphicFramePr>
+            <a:graphic xmlns:a="http://schemas.openxmlformats.org/drawingml/2006/main">
+              <a:graphicData uri="http://schemas.openxmlformats.org/drawingml/2006/picture">
+                <pic:pic xmlns:pic="http://schemas.openxmlformats.org/drawingml/2006/picture">
+                  <pic:nvPicPr>
+                    <pic:cNvPr id="1" name=""/>
+                    <pic:cNvPicPr/>
+                  </pic:nvPicPr>
+                  <pic:blipFill rotWithShape="1">
+                    <a:blip r:embed="rId7"/>
+                    <a:srcRect l="32246" t="16301" r="31942" b="17589"/>
+                    <a:stretch/>
+                  </pic:blipFill>
+                  <pic:spPr bwMode="auto">
+                    <a:xfrm>
+                      <a:off x="0" y="0"/>
+                      <a:ext cx="5522287" cy="5731663"/>
+                    </a:xfrm>
+                    <a:prstGeom prst="rect">
+                      <a:avLst/>
+                    </a:prstGeom>
+                    <a:ln>
+                      <a:noFill/>
+                    </a:ln>
+                    <a:extLst>
+                      <a:ext uri="{53640926-AAD7-44D8-BBD7-CCE9431645EC}">
+                        <a14:shadowObscured xmlns:a14="http://schemas.microsoft.com/office/drawing/2010/main"/>
+                      </a:ext>
+                    </a:extLst>
+                  </pic:spPr>
+                </pic:pic>
+              </a:graphicData>
+            </a:graphic>
+          </wp:inline>
+        </w:drawing>
+      </w:r>
     </w:p>
     <w:sectPr>
       <w:pgSz w:w="12240" w:h="15840"/>

</xml_diff>

<commit_message>
Creando funciones y menu inicial
</commit_message>
<xml_diff>
--- a/Analisis Parcial 1.docx
+++ b/Analisis Parcial 1.docx
@@ -217,15 +217,7 @@
         <w:jc w:val="both"/>
       </w:pPr>
       <w:r>
-        <w:t xml:space="preserve">El frente defensivo tiene un infiltrado que notifica la ocurrencia de un disparo DO </w:t>
-      </w:r>
-      <w:proofErr w:type="gramStart"/>
-      <w:r>
-        <w:t>y</w:t>
-      </w:r>
-      <w:proofErr w:type="gramEnd"/>
-      <w:r>
-        <w:t xml:space="preserve"> además,</w:t>
+        <w:t>El frente defensivo tiene un infiltrado que notifica la ocurrencia de un disparo DO y además,</w:t>
       </w:r>
       <w:r>
         <w:t xml:space="preserve"> </w:t>
@@ -509,14 +501,12 @@
       <w:r>
         <w:t>(</w:t>
       </w:r>
-      <w:proofErr w:type="gramStart"/>
       <w:r>
         <w:t>0,</w:t>
       </w:r>
       <w:r>
         <w:t>H</w:t>
       </w:r>
-      <w:proofErr w:type="gramEnd"/>
       <w:r>
         <w:t>0</w:t>
       </w:r>
@@ -655,12 +645,10 @@
         <w:t xml:space="preserve">Recibir la información del enemigo (coordenadas </w:t>
       </w:r>
       <w:proofErr w:type="spellStart"/>
-      <w:proofErr w:type="gramStart"/>
       <w:r>
         <w:t>x,y</w:t>
       </w:r>
       <w:proofErr w:type="spellEnd"/>
-      <w:proofErr w:type="gramEnd"/>
       <w:r>
         <w:t xml:space="preserve">) </w:t>
       </w:r>
@@ -925,13 +913,8 @@
       </w:r>
       <w:proofErr w:type="spellEnd"/>
       <w:r>
-        <w:t xml:space="preserve"> </w:t>
-      </w:r>
-      <w:proofErr w:type="spellStart"/>
-      <w:r>
-        <w:t>unsigned</w:t>
-      </w:r>
-      <w:proofErr w:type="spellEnd"/>
+        <w:t>.</w:t>
+      </w:r>
     </w:p>
     <w:p>
       <w:pPr>

</xml_diff>

<commit_message>
Hallando posiciones de cañon defensa y case 1
</commit_message>
<xml_diff>
--- a/Analisis Parcial 1.docx
+++ b/Analisis Parcial 1.docx
@@ -90,53 +90,13 @@
         <w:jc w:val="both"/>
       </w:pPr>
       <w:r>
-        <w:t xml:space="preserve">Para que el disparo defensivo DD sea efectivo, para un instante de tiempo </w:t>
-      </w:r>
-      <w:proofErr w:type="spellStart"/>
-      <w:r>
-        <w:t>tD</w:t>
-      </w:r>
-      <w:proofErr w:type="spellEnd"/>
-      <w:r>
-        <w:t>, la posición (</w:t>
-      </w:r>
-      <w:proofErr w:type="spellStart"/>
-      <w:r>
-        <w:t>xD</w:t>
-      </w:r>
-      <w:proofErr w:type="spellEnd"/>
-      <w:r>
-        <w:t xml:space="preserve">, </w:t>
-      </w:r>
-      <w:proofErr w:type="spellStart"/>
-      <w:r>
-        <w:t>yD</w:t>
-      </w:r>
-      <w:proofErr w:type="spellEnd"/>
-      <w:r>
-        <w:t>)</w:t>
-      </w:r>
-      <w:r>
-        <w:t xml:space="preserve"> </w:t>
-      </w:r>
-      <w:r>
-        <w:t>de DD, debe estar a no más de 0, 025d, de la posición (</w:t>
-      </w:r>
-      <w:proofErr w:type="spellStart"/>
-      <w:r>
-        <w:t>xO</w:t>
-      </w:r>
-      <w:proofErr w:type="spellEnd"/>
-      <w:r>
-        <w:t xml:space="preserve">, </w:t>
-      </w:r>
-      <w:proofErr w:type="spellStart"/>
-      <w:r>
-        <w:t>yO</w:t>
-      </w:r>
-      <w:proofErr w:type="spellEnd"/>
-      <w:r>
-        <w:t>) de la bala ofensiva DO, en el mismo</w:t>
+        <w:t>Para que el disparo defensivo DD sea efectivo, para un instante de tiempo tD, la posición (xD, yD)</w:t>
+      </w:r>
+      <w:r>
+        <w:t xml:space="preserve"> </w:t>
+      </w:r>
+      <w:r>
+        <w:t>de DD, debe estar a no más de 0, 025d, de la posición (xO, yO) de la bala ofensiva DO, en el mismo</w:t>
       </w:r>
       <w:r>
         <w:t xml:space="preserve"> </w:t>
@@ -154,23 +114,7 @@
         <w:t>corresponde</w:t>
       </w:r>
       <w:r>
-        <w:t xml:space="preserve"> a todo lo que se encuentre dentro de círculo con centro (</w:t>
-      </w:r>
-      <w:proofErr w:type="spellStart"/>
-      <w:r>
-        <w:t>xD</w:t>
-      </w:r>
-      <w:proofErr w:type="spellEnd"/>
-      <w:r>
-        <w:t xml:space="preserve">, </w:t>
-      </w:r>
-      <w:proofErr w:type="spellStart"/>
-      <w:r>
-        <w:t>yD</w:t>
-      </w:r>
-      <w:proofErr w:type="spellEnd"/>
-      <w:r>
-        <w:t>) y radio</w:t>
+        <w:t xml:space="preserve"> a todo lo que se encuentre dentro de círculo con centro (xD, yD) y radio</w:t>
       </w:r>
       <w:r>
         <w:t xml:space="preserve"> </w:t>
@@ -190,23 +134,7 @@
         <w:t xml:space="preserve"> </w:t>
       </w:r>
       <w:r>
-        <w:t>dentro a una distancia de 0,05d. El rango de destrucción de DO corresponde a todo lo que se encuentre dentro de un círculo con centro en (</w:t>
-      </w:r>
-      <w:proofErr w:type="spellStart"/>
-      <w:r>
-        <w:t>xO</w:t>
-      </w:r>
-      <w:proofErr w:type="spellEnd"/>
-      <w:r>
-        <w:t xml:space="preserve">, </w:t>
-      </w:r>
-      <w:proofErr w:type="spellStart"/>
-      <w:r>
-        <w:t>yO</w:t>
-      </w:r>
-      <w:proofErr w:type="spellEnd"/>
-      <w:r>
-        <w:t>) y radio 0,05d.</w:t>
+        <w:t>dentro a una distancia de 0,05d. El rango de destrucción de DO corresponde a todo lo que se encuentre dentro de un círculo con centro en (xO, yO) y radio 0,05d.</w:t>
       </w:r>
       <w:r>
         <w:t xml:space="preserve"> </w:t>
@@ -419,15 +347,7 @@
         <w:t xml:space="preserve"> </w:t>
       </w:r>
       <w:r>
-        <w:t xml:space="preserve">indicar la distancia en x y </w:t>
-      </w:r>
-      <w:proofErr w:type="spellStart"/>
-      <w:r>
-        <w:t>y</w:t>
-      </w:r>
-      <w:proofErr w:type="spellEnd"/>
-      <w:r>
-        <w:t xml:space="preserve"> recorrida, por cada una de las balas implicadas, hasta el momento de</w:t>
+        <w:t>indicar la distancia en x y y recorrida, por cada una de las balas implicadas, hasta el momento de</w:t>
       </w:r>
       <w:r>
         <w:t xml:space="preserve"> </w:t>
@@ -541,15 +461,7 @@
         <w:t>d</w:t>
       </w:r>
       <w:r>
-        <w:t>, posición (</w:t>
-      </w:r>
-      <w:proofErr w:type="spellStart"/>
-      <w:r>
-        <w:t>d,HD</w:t>
-      </w:r>
-      <w:proofErr w:type="spellEnd"/>
-      <w:r>
-        <w:t>).</w:t>
+        <w:t>, posición (d,HD).</w:t>
       </w:r>
     </w:p>
     <w:p>
@@ -642,15 +554,7 @@
         <w:jc w:val="both"/>
       </w:pPr>
       <w:r>
-        <w:t xml:space="preserve">Recibir la información del enemigo (coordenadas </w:t>
-      </w:r>
-      <w:proofErr w:type="spellStart"/>
-      <w:r>
-        <w:t>x,y</w:t>
-      </w:r>
-      <w:proofErr w:type="spellEnd"/>
-      <w:r>
-        <w:t xml:space="preserve">) </w:t>
+        <w:t xml:space="preserve">Recibir la información del enemigo (coordenadas x,y) </w:t>
       </w:r>
       <w:r>
         <w:rPr>
@@ -841,61 +745,30 @@
         <w:jc w:val="both"/>
       </w:pPr>
       <w:r>
-        <w:t xml:space="preserve">Para ingresar las coordinadas X y </w:t>
-      </w:r>
-      <w:proofErr w:type="spellStart"/>
-      <w:r>
-        <w:t>Y</w:t>
-      </w:r>
-      <w:proofErr w:type="spellEnd"/>
-      <w:r>
-        <w:t xml:space="preserve">, se consideran valores positivos desde el punto del cañón ofensivo, por lo tanto, se utilizarán variables short </w:t>
-      </w:r>
-      <w:proofErr w:type="spellStart"/>
-      <w:r>
-        <w:t>int</w:t>
-      </w:r>
-      <w:proofErr w:type="spellEnd"/>
-      <w:r>
-        <w:t xml:space="preserve"> </w:t>
-      </w:r>
-      <w:proofErr w:type="spellStart"/>
-      <w:r>
-        <w:t>unsigned</w:t>
-      </w:r>
-      <w:proofErr w:type="spellEnd"/>
-      <w:r>
-        <w:t xml:space="preserve">. </w:t>
-      </w:r>
-    </w:p>
-    <w:p>
-      <w:pPr>
-        <w:jc w:val="both"/>
-      </w:pPr>
-      <w:r>
-        <w:t xml:space="preserve">Para el ángulo, los valores van de 0 a 180, habitualmente, entonces se podría requerir solo un </w:t>
-      </w:r>
-      <w:proofErr w:type="spellStart"/>
-      <w:r>
-        <w:t>shor</w:t>
-      </w:r>
-      <w:proofErr w:type="spellEnd"/>
-      <w:r>
-        <w:t xml:space="preserve"> </w:t>
-      </w:r>
-      <w:proofErr w:type="spellStart"/>
-      <w:r>
-        <w:t>int</w:t>
-      </w:r>
-      <w:proofErr w:type="spellEnd"/>
-      <w:r>
-        <w:t xml:space="preserve"> </w:t>
-      </w:r>
-      <w:proofErr w:type="spellStart"/>
-      <w:r>
-        <w:t>unsigned</w:t>
-      </w:r>
-      <w:proofErr w:type="spellEnd"/>
+        <w:t xml:space="preserve">Para ingresar las coordinadas X y Y, se consideran valores positivos desde el punto del cañón ofensivo, por lo tanto, se utilizarán variables short int unsigned. </w:t>
+      </w:r>
+    </w:p>
+    <w:p>
+      <w:pPr>
+        <w:jc w:val="both"/>
+      </w:pPr>
+      <w:r>
+        <w:t>Para el ángulo, los valores van de 0 a 180, habitualmente, entonces se podría requerir solo un shor</w:t>
+      </w:r>
+      <w:r>
+        <w:t>t</w:t>
+      </w:r>
+      <w:r>
+        <w:t xml:space="preserve"> int unsigned.</w:t>
+      </w:r>
+    </w:p>
+    <w:p>
+      <w:pPr>
+        <w:jc w:val="both"/>
+      </w:pPr>
+      <w:r>
+        <w:t>Para la velocidad se utilizan también positivos ya que no hay velocidades negativas, y se utilizaría un double</w:t>
+      </w:r>
       <w:r>
         <w:t>.</w:t>
       </w:r>
@@ -905,15 +778,7 @@
         <w:jc w:val="both"/>
       </w:pPr>
       <w:r>
-        <w:t xml:space="preserve">Para la velocidad se utilizan también positivos ya que no hay velocidades negativas, y se utilizaría un </w:t>
-      </w:r>
-      <w:proofErr w:type="spellStart"/>
-      <w:r>
-        <w:t>double</w:t>
-      </w:r>
-      <w:proofErr w:type="spellEnd"/>
-      <w:r>
-        <w:t>.</w:t>
+        <w:t>Los cálculos deben ser en double porque la velocidad lo será.</w:t>
       </w:r>
     </w:p>
     <w:p>

</xml_diff>